<commit_message>
Modified Final Sumbission Anuja :)
</commit_message>
<xml_diff>
--- a/Data_Analysis_Anuja.docx
+++ b/Data_Analysis_Anuja.docx
@@ -35,19 +35,7 @@
     </w:p>
     <w:p>
       <w:r>
-        <w:t xml:space="preserve">Null </w:t>
-      </w:r>
-      <w:r>
-        <w:t>hypothesis</w:t>
-      </w:r>
-      <w:r>
-        <w:t xml:space="preserve">: </w:t>
-      </w:r>
-      <w:r>
-        <w:t>C</w:t>
-      </w:r>
-      <w:r>
-        <w:t xml:space="preserve">ovid has had no impact on the number of </w:t>
+        <w:t xml:space="preserve">Null hypothesis: Covid has had no impact on the number of </w:t>
       </w:r>
       <w:proofErr w:type="gramStart"/>
       <w:r>
@@ -159,10 +147,10 @@
     <w:p>
       <w:r>
         <w:drawing>
-          <wp:inline distT="0" distB="0" distL="0" distR="0" wp14:anchorId="2D221EDC" wp14:editId="5029987E">
-            <wp:extent cx="5731510" cy="3023870"/>
-            <wp:effectExtent l="0" t="0" r="2540" b="5080"/>
-            <wp:docPr id="163774804" name="Picture 1"/>
+          <wp:inline distT="0" distB="0" distL="0" distR="0" wp14:anchorId="0369E3A2" wp14:editId="05B95D9E">
+            <wp:extent cx="5731510" cy="3058795"/>
+            <wp:effectExtent l="0" t="0" r="2540" b="8255"/>
+            <wp:docPr id="2105832038" name="Picture 1" descr="Chart, line chart&#10;&#10;Description automatically generated"/>
             <wp:cNvGraphicFramePr>
               <a:graphicFrameLocks xmlns:a="http://schemas.openxmlformats.org/drawingml/2006/main" noChangeAspect="1"/>
             </wp:cNvGraphicFramePr>
@@ -170,7 +158,7 @@
               <a:graphicData uri="http://schemas.openxmlformats.org/drawingml/2006/picture">
                 <pic:pic xmlns:pic="http://schemas.openxmlformats.org/drawingml/2006/picture">
                   <pic:nvPicPr>
-                    <pic:cNvPr id="163774804" name=""/>
+                    <pic:cNvPr id="2105832038" name="Picture 1" descr="Chart, line chart&#10;&#10;Description automatically generated"/>
                     <pic:cNvPicPr/>
                   </pic:nvPicPr>
                   <pic:blipFill>
@@ -182,7 +170,7 @@
                   <pic:spPr>
                     <a:xfrm>
                       <a:off x="0" y="0"/>
-                      <a:ext cx="5731510" cy="3023870"/>
+                      <a:ext cx="5731510" cy="3058795"/>
                     </a:xfrm>
                     <a:prstGeom prst="rect">
                       <a:avLst/>
@@ -223,15 +211,32 @@
         <w:t xml:space="preserve"> state.</w:t>
       </w:r>
     </w:p>
-    <w:p/>
-    <w:p>
-      <w:r>
+    <w:p>
+      <w:r>
+        <w:br w:type="page"/>
+      </w:r>
+    </w:p>
+    <w:p>
+      <w:pPr>
+        <w:rPr>
+          <w:b/>
+          <w:bCs/>
+        </w:rPr>
+      </w:pPr>
+      <w:r>
+        <w:rPr>
+          <w:b/>
+          <w:bCs/>
+        </w:rPr>
+        <w:lastRenderedPageBreak/>
         <w:t>Number of people arrived based on different age brackets between 2005-2022</w:t>
       </w:r>
     </w:p>
     <w:p>
       <w:r>
-        <w:lastRenderedPageBreak/>
+        <w:rPr>
+          <w:noProof/>
+        </w:rPr>
         <w:drawing>
           <wp:inline distT="0" distB="0" distL="0" distR="0" wp14:anchorId="40E7C019" wp14:editId="2482F078">
             <wp:extent cx="5731510" cy="6622415"/>
@@ -281,13 +286,7 @@
     </w:p>
     <w:p>
       <w:r>
-        <w:t>It appears that covid has made no impact on the</w:t>
-      </w:r>
-      <w:r>
-        <w:t xml:space="preserve"> popular</w:t>
-      </w:r>
-      <w:r>
-        <w:t xml:space="preserve"> age bracket</w:t>
+        <w:t>It appears that covid has made no impact on the popular age bracket</w:t>
       </w:r>
       <w:r>
         <w:t xml:space="preserve"> categories</w:t>
@@ -301,14 +300,28 @@
     </w:p>
     <w:p/>
     <w:p>
+      <w:pPr>
+        <w:rPr>
+          <w:b/>
+          <w:bCs/>
+        </w:rPr>
+      </w:pPr>
       <w:r>
         <w:br w:type="page"/>
       </w:r>
       <w:r>
+        <w:rPr>
+          <w:b/>
+          <w:bCs/>
+        </w:rPr>
         <w:lastRenderedPageBreak/>
         <w:t>Popula</w:t>
       </w:r>
       <w:r>
+        <w:rPr>
+          <w:b/>
+          <w:bCs/>
+        </w:rPr>
         <w:t>r states per gender:</w:t>
       </w:r>
     </w:p>
@@ -351,6 +364,9 @@
           </w:tcPr>
           <w:p>
             <w:r>
+              <w:rPr>
+                <w:noProof/>
+              </w:rPr>
               <w:drawing>
                 <wp:inline distT="0" distB="0" distL="0" distR="0" wp14:anchorId="3EDF8B5C" wp14:editId="20F227F5">
                   <wp:extent cx="4324350" cy="8086725"/>
@@ -395,6 +411,9 @@
           </w:tcPr>
           <w:p>
             <w:r>
+              <w:rPr>
+                <w:noProof/>
+              </w:rPr>
               <w:drawing>
                 <wp:inline distT="0" distB="0" distL="0" distR="0" wp14:anchorId="1AC4CC8C" wp14:editId="0AE7DD25">
                   <wp:extent cx="4324350" cy="8086725"/>
@@ -446,7 +465,17 @@
       <w:proofErr w:type="gramEnd"/>
     </w:p>
     <w:p>
-      <w:r>
+      <w:pPr>
+        <w:rPr>
+          <w:b/>
+          <w:bCs/>
+        </w:rPr>
+      </w:pPr>
+      <w:r>
+        <w:rPr>
+          <w:b/>
+          <w:bCs/>
+        </w:rPr>
         <w:lastRenderedPageBreak/>
         <w:t>Number of people entering each state per age bracket before and after covid</w:t>
       </w:r>
@@ -479,6 +508,9 @@
           </w:tcPr>
           <w:p>
             <w:r>
+              <w:rPr>
+                <w:noProof/>
+              </w:rPr>
               <w:drawing>
                 <wp:inline distT="0" distB="0" distL="0" distR="0" wp14:anchorId="21E6F98E" wp14:editId="50AE5D57">
                   <wp:extent cx="4792980" cy="3569512"/>
@@ -554,6 +586,9 @@
           </w:tcPr>
           <w:p>
             <w:r>
+              <w:rPr>
+                <w:noProof/>
+              </w:rPr>
               <w:drawing>
                 <wp:inline distT="0" distB="0" distL="0" distR="0" wp14:anchorId="60867275" wp14:editId="3666C534">
                   <wp:extent cx="5410200" cy="4072334"/>
@@ -596,22 +631,39 @@
     </w:tbl>
     <w:p/>
     <w:p>
-      <w:r>
+      <w:pPr>
+        <w:rPr>
+          <w:b/>
+          <w:bCs/>
+        </w:rPr>
+      </w:pPr>
+      <w:r>
+        <w:rPr>
+          <w:b/>
+          <w:bCs/>
+        </w:rPr>
         <w:lastRenderedPageBreak/>
         <w:t xml:space="preserve">Correlation matrix to show changes between different age brackets before and after </w:t>
       </w:r>
       <w:proofErr w:type="gramStart"/>
       <w:r>
+        <w:rPr>
+          <w:b/>
+          <w:bCs/>
+        </w:rPr>
         <w:t>covid</w:t>
       </w:r>
       <w:proofErr w:type="gramEnd"/>
     </w:p>
     <w:p>
       <w:r>
+        <w:rPr>
+          <w:noProof/>
+        </w:rPr>
         <w:drawing>
-          <wp:inline distT="0" distB="0" distL="0" distR="0" wp14:anchorId="2D7B7433" wp14:editId="53B890B0">
-            <wp:extent cx="5731510" cy="5459095"/>
-            <wp:effectExtent l="0" t="0" r="2540" b="8255"/>
+          <wp:inline distT="0" distB="0" distL="0" distR="0" wp14:anchorId="2D7B7433" wp14:editId="7A069324">
+            <wp:extent cx="4937760" cy="4703071"/>
+            <wp:effectExtent l="0" t="0" r="0" b="2540"/>
             <wp:docPr id="1877657852" name="Picture 1" descr="A picture containing calendar&#10;&#10;Description automatically generated"/>
             <wp:cNvGraphicFramePr>
               <a:graphicFrameLocks xmlns:a="http://schemas.openxmlformats.org/drawingml/2006/main" noChangeAspect="1"/>
@@ -632,7 +684,7 @@
                   <pic:spPr>
                     <a:xfrm>
                       <a:off x="0" y="0"/>
-                      <a:ext cx="5731510" cy="5459095"/>
+                      <a:ext cx="4937760" cy="4703071"/>
                     </a:xfrm>
                     <a:prstGeom prst="rect">
                       <a:avLst/>
@@ -645,27 +697,203 @@
         </w:drawing>
       </w:r>
     </w:p>
+    <w:p/>
     <w:p>
       <w:r>
         <w:br w:type="page"/>
       </w:r>
     </w:p>
-    <w:p>
-      <w:r>
-        <w:lastRenderedPageBreak/>
+    <w:tbl>
+      <w:tblPr>
+        <w:tblStyle w:val="TableGrid"/>
+        <w:tblW w:w="9135" w:type="dxa"/>
+        <w:tblLook w:val="04A0" w:firstRow="1" w:lastRow="0" w:firstColumn="1" w:lastColumn="0" w:noHBand="0" w:noVBand="1"/>
+      </w:tblPr>
+      <w:tblGrid>
+        <w:gridCol w:w="9246"/>
+      </w:tblGrid>
+      <w:tr>
+        <w:trPr>
+          <w:trHeight w:val="183"/>
+        </w:trPr>
+        <w:tc>
+          <w:tcPr>
+            <w:tcW w:w="9135" w:type="dxa"/>
+          </w:tcPr>
+          <w:p>
+            <w:r>
+              <w:lastRenderedPageBreak/>
+              <w:t>Before Covid correlation matrix between different age brackets</w:t>
+            </w:r>
+          </w:p>
+        </w:tc>
+      </w:tr>
+      <w:tr>
+        <w:trPr>
+          <w:trHeight w:val="5926"/>
+        </w:trPr>
+        <w:tc>
+          <w:tcPr>
+            <w:tcW w:w="9135" w:type="dxa"/>
+          </w:tcPr>
+          <w:p>
+            <w:r>
+              <w:drawing>
+                <wp:inline distT="0" distB="0" distL="0" distR="0" wp14:anchorId="249443B3" wp14:editId="06A3AC23">
+                  <wp:extent cx="5731510" cy="3672840"/>
+                  <wp:effectExtent l="0" t="0" r="2540" b="3810"/>
+                  <wp:docPr id="1979403723" name="Picture 1"/>
+                  <wp:cNvGraphicFramePr>
+                    <a:graphicFrameLocks xmlns:a="http://schemas.openxmlformats.org/drawingml/2006/main" noChangeAspect="1"/>
+                  </wp:cNvGraphicFramePr>
+                  <a:graphic xmlns:a="http://schemas.openxmlformats.org/drawingml/2006/main">
+                    <a:graphicData uri="http://schemas.openxmlformats.org/drawingml/2006/picture">
+                      <pic:pic xmlns:pic="http://schemas.openxmlformats.org/drawingml/2006/picture">
+                        <pic:nvPicPr>
+                          <pic:cNvPr id="1979403723" name=""/>
+                          <pic:cNvPicPr/>
+                        </pic:nvPicPr>
+                        <pic:blipFill>
+                          <a:blip r:embed="rId11"/>
+                          <a:stretch>
+                            <a:fillRect/>
+                          </a:stretch>
+                        </pic:blipFill>
+                        <pic:spPr>
+                          <a:xfrm>
+                            <a:off x="0" y="0"/>
+                            <a:ext cx="5731510" cy="3672840"/>
+                          </a:xfrm>
+                          <a:prstGeom prst="rect">
+                            <a:avLst/>
+                          </a:prstGeom>
+                        </pic:spPr>
+                      </pic:pic>
+                    </a:graphicData>
+                  </a:graphic>
+                </wp:inline>
+              </w:drawing>
+            </w:r>
+          </w:p>
+        </w:tc>
+      </w:tr>
+    </w:tbl>
+    <w:p/>
+    <w:tbl>
+      <w:tblPr>
+        <w:tblStyle w:val="TableGrid"/>
+        <w:tblW w:w="9209" w:type="dxa"/>
+        <w:tblLook w:val="04A0" w:firstRow="1" w:lastRow="0" w:firstColumn="1" w:lastColumn="0" w:noHBand="0" w:noVBand="1"/>
+      </w:tblPr>
+      <w:tblGrid>
+        <w:gridCol w:w="9456"/>
+      </w:tblGrid>
+      <w:tr>
+        <w:trPr>
+          <w:trHeight w:val="157"/>
+        </w:trPr>
+        <w:tc>
+          <w:tcPr>
+            <w:tcW w:w="9209" w:type="dxa"/>
+          </w:tcPr>
+          <w:p>
+            <w:r>
+              <w:t>After</w:t>
+            </w:r>
+            <w:r>
+              <w:t xml:space="preserve"> Covid correlation matrix between different age brackets</w:t>
+            </w:r>
+          </w:p>
+        </w:tc>
+      </w:tr>
+      <w:tr>
+        <w:trPr>
+          <w:trHeight w:val="5093"/>
+        </w:trPr>
+        <w:tc>
+          <w:tcPr>
+            <w:tcW w:w="9209" w:type="dxa"/>
+          </w:tcPr>
+          <w:p>
+            <w:r>
+              <w:drawing>
+                <wp:inline distT="0" distB="0" distL="0" distR="0" wp14:anchorId="2B3811DE" wp14:editId="047AB235">
+                  <wp:extent cx="5867400" cy="4030980"/>
+                  <wp:effectExtent l="0" t="0" r="0" b="7620"/>
+                  <wp:docPr id="585392013" name="Picture 1"/>
+                  <wp:cNvGraphicFramePr>
+                    <a:graphicFrameLocks xmlns:a="http://schemas.openxmlformats.org/drawingml/2006/main" noChangeAspect="1"/>
+                  </wp:cNvGraphicFramePr>
+                  <a:graphic xmlns:a="http://schemas.openxmlformats.org/drawingml/2006/main">
+                    <a:graphicData uri="http://schemas.openxmlformats.org/drawingml/2006/picture">
+                      <pic:pic xmlns:pic="http://schemas.openxmlformats.org/drawingml/2006/picture">
+                        <pic:nvPicPr>
+                          <pic:cNvPr id="585392013" name=""/>
+                          <pic:cNvPicPr/>
+                        </pic:nvPicPr>
+                        <pic:blipFill>
+                          <a:blip r:embed="rId12"/>
+                          <a:stretch>
+                            <a:fillRect/>
+                          </a:stretch>
+                        </pic:blipFill>
+                        <pic:spPr>
+                          <a:xfrm>
+                            <a:off x="0" y="0"/>
+                            <a:ext cx="5924090" cy="4069927"/>
+                          </a:xfrm>
+                          <a:prstGeom prst="rect">
+                            <a:avLst/>
+                          </a:prstGeom>
+                        </pic:spPr>
+                      </pic:pic>
+                    </a:graphicData>
+                  </a:graphic>
+                </wp:inline>
+              </w:drawing>
+            </w:r>
+          </w:p>
+        </w:tc>
+      </w:tr>
+    </w:tbl>
+    <w:p/>
+    <w:p/>
+    <w:p>
+      <w:pPr>
+        <w:rPr>
+          <w:b/>
+          <w:bCs/>
+        </w:rPr>
+      </w:pPr>
+      <w:r>
+        <w:rPr>
+          <w:b/>
+          <w:bCs/>
+        </w:rPr>
         <w:t xml:space="preserve">Change in ‘Male-Female Ratio’ entering each state </w:t>
       </w:r>
       <w:r>
+        <w:rPr>
+          <w:b/>
+          <w:bCs/>
+        </w:rPr>
         <w:t xml:space="preserve">per age </w:t>
       </w:r>
       <w:proofErr w:type="gramStart"/>
       <w:r>
+        <w:rPr>
+          <w:b/>
+          <w:bCs/>
+        </w:rPr>
         <w:t>category</w:t>
       </w:r>
       <w:proofErr w:type="gramEnd"/>
     </w:p>
     <w:p>
       <w:r>
+        <w:rPr>
+          <w:noProof/>
+        </w:rPr>
         <w:drawing>
           <wp:inline distT="0" distB="0" distL="0" distR="0" wp14:anchorId="30B2C993" wp14:editId="3B235815">
             <wp:extent cx="5731510" cy="3471545"/>
@@ -682,7 +910,7 @@
                     <pic:cNvPicPr/>
                   </pic:nvPicPr>
                   <pic:blipFill>
-                    <a:blip r:embed="rId11"/>
+                    <a:blip r:embed="rId13"/>
                     <a:stretch>
                       <a:fillRect/>
                     </a:stretch>

</xml_diff>